<commit_message>
Http put, delete and common request builder added
</commit_message>
<xml_diff>
--- a/Documents/UserGuide.docx
+++ b/Documents/UserGuide.docx
@@ -403,7 +403,7 @@
           <v:shape id="_x0000_i1025" type="#_x0000_t75" style="width:453.75pt;height:80.25pt" o:ole="">
             <v:imagedata r:id="rId6" o:title=""/>
           </v:shape>
-          <o:OLEObject Type="Embed" ProgID="Word.OpenDocumentText.12" ShapeID="_x0000_i1025" DrawAspect="Content" ObjectID="_1479640726" r:id="rId7"/>
+          <o:OLEObject Type="Embed" ProgID="Word.OpenDocumentText.12" ShapeID="_x0000_i1025" DrawAspect="Content" ObjectID="_1479923023" r:id="rId7"/>
         </w:object>
       </w:r>
     </w:p>
@@ -414,24 +414,14 @@
       <w:r>
         <w:t xml:space="preserve">Obrázek </w:t>
       </w:r>
-      <w:r>
-        <w:fldChar w:fldCharType="begin"/>
-      </w:r>
-      <w:r>
-        <w:instrText xml:space="preserve"> SEQ Obrázek \* ARABIC </w:instrText>
-      </w:r>
-      <w:r>
-        <w:fldChar w:fldCharType="separate"/>
-      </w:r>
-      <w:r>
-        <w:rPr>
-          <w:noProof/>
-        </w:rPr>
-        <w:t>1</w:t>
-      </w:r>
-      <w:r>
-        <w:fldChar w:fldCharType="end"/>
-      </w:r>
+      <w:fldSimple w:instr=" SEQ Obrázek \* ARABIC ">
+        <w:r>
+          <w:rPr>
+            <w:noProof/>
+          </w:rPr>
+          <w:t>1</w:t>
+        </w:r>
+      </w:fldSimple>
       <w:r>
         <w:t xml:space="preserve"> </w:t>
       </w:r>
@@ -458,7 +448,7 @@
           <v:shape id="_x0000_i1026" type="#_x0000_t75" style="width:453.75pt;height:80.25pt" o:ole="">
             <v:imagedata r:id="rId8" o:title=""/>
           </v:shape>
-          <o:OLEObject Type="Embed" ProgID="Word.OpenDocumentText.12" ShapeID="_x0000_i1026" DrawAspect="Content" ObjectID="_1479640727" r:id="rId9"/>
+          <o:OLEObject Type="Embed" ProgID="Word.OpenDocumentText.12" ShapeID="_x0000_i1026" DrawAspect="Content" ObjectID="_1479923024" r:id="rId9"/>
         </w:object>
       </w:r>
     </w:p>
@@ -469,24 +459,14 @@
       <w:r>
         <w:t xml:space="preserve">Obrázek </w:t>
       </w:r>
-      <w:r>
-        <w:fldChar w:fldCharType="begin"/>
-      </w:r>
-      <w:r>
-        <w:instrText xml:space="preserve"> SEQ Obrázek \* ARABIC </w:instrText>
-      </w:r>
-      <w:r>
-        <w:fldChar w:fldCharType="separate"/>
-      </w:r>
-      <w:r>
-        <w:rPr>
-          <w:noProof/>
-        </w:rPr>
-        <w:t>2</w:t>
-      </w:r>
-      <w:r>
-        <w:fldChar w:fldCharType="end"/>
-      </w:r>
+      <w:fldSimple w:instr=" SEQ Obrázek \* ARABIC ">
+        <w:r>
+          <w:rPr>
+            <w:noProof/>
+          </w:rPr>
+          <w:t>2</w:t>
+        </w:r>
+      </w:fldSimple>
       <w:r>
         <w:t xml:space="preserve"> </w:t>
       </w:r>
@@ -549,7 +529,7 @@
           <v:shape id="_x0000_i1027" type="#_x0000_t75" style="width:453.75pt;height:205.5pt" o:ole="">
             <v:imagedata r:id="rId10" o:title=""/>
           </v:shape>
-          <o:OLEObject Type="Embed" ProgID="Word.OpenDocumentText.12" ShapeID="_x0000_i1027" DrawAspect="Content" ObjectID="_1479640728" r:id="rId11"/>
+          <o:OLEObject Type="Embed" ProgID="Word.OpenDocumentText.12" ShapeID="_x0000_i1027" DrawAspect="Content" ObjectID="_1479923025" r:id="rId11"/>
         </w:object>
       </w:r>
     </w:p>
@@ -562,64 +542,48 @@
           <w:szCs w:val="22"/>
         </w:rPr>
       </w:pPr>
-      <w:bookmarkStart w:id="3" w:name="_Ref405815845"/>
-      <w:bookmarkStart w:id="4" w:name="_Ref405829353"/>
+      <w:bookmarkStart w:id="3" w:name="_Ref405829353"/>
+      <w:bookmarkStart w:id="4" w:name="_Ref405815845"/>
       <w:r>
         <w:t xml:space="preserve">Obrázek </w:t>
       </w:r>
+      <w:fldSimple w:instr=" SEQ Obrázek \* ARABIC ">
+        <w:r>
+          <w:rPr>
+            <w:noProof/>
+          </w:rPr>
+          <w:t>3</w:t>
+        </w:r>
+      </w:fldSimple>
+      <w:bookmarkEnd w:id="3"/>
+      <w:r>
+        <w:t xml:space="preserve"> Rest definice zdroje na serveru</w:t>
+      </w:r>
+      <w:bookmarkEnd w:id="4"/>
+    </w:p>
+    <w:p>
+      <w:r>
+        <w:t xml:space="preserve">Třída Country, na základě které bude vytvořena definice </w:t>
+      </w:r>
+      <w:proofErr w:type="gramStart"/>
+      <w:r>
+        <w:t>je</w:t>
+      </w:r>
+      <w:proofErr w:type="gramEnd"/>
+      <w:r>
+        <w:t xml:space="preserve"> zachycena na </w:t>
+      </w:r>
       <w:r>
         <w:fldChar w:fldCharType="begin"/>
       </w:r>
       <w:r>
-        <w:instrText xml:space="preserve"> SEQ Obrázek \* ARABIC </w:instrText>
+        <w:instrText xml:space="preserve"> REF _Ref405815903 \h </w:instrText>
       </w:r>
       <w:r>
         <w:fldChar w:fldCharType="separate"/>
       </w:r>
       <w:r>
-        <w:rPr>
-          <w:noProof/>
-        </w:rPr>
-        <w:t>3</w:t>
-      </w:r>
-      <w:r>
-        <w:fldChar w:fldCharType="end"/>
-      </w:r>
-      <w:bookmarkEnd w:id="4"/>
-      <w:r>
-        <w:t xml:space="preserve"> Rest definice zdroje na serveru</w:t>
-      </w:r>
-      <w:bookmarkEnd w:id="3"/>
-    </w:p>
-    <w:p>
-      <w:r>
-        <w:t xml:space="preserve">Třída Country, na základě které bude vytvořena definice </w:t>
-      </w:r>
-      <w:proofErr w:type="gramStart"/>
-      <w:r>
-        <w:t>je</w:t>
-      </w:r>
-      <w:proofErr w:type="gramEnd"/>
-      <w:r>
-        <w:t xml:space="preserve"> zachycena na </w:t>
-      </w:r>
-      <w:r>
-        <w:fldChar w:fldCharType="begin"/>
-      </w:r>
-      <w:r>
-        <w:instrText xml:space="preserve"> REF _Ref405815903 \h </w:instrText>
-      </w:r>
-      <w:r>
-        <w:fldChar w:fldCharType="separate"/>
-      </w:r>
-      <w:r>
-        <w:t>obrázk</w:t>
-      </w:r>
-      <w:r>
-        <w:t>u</w:t>
-      </w:r>
-      <w:r>
-        <w:t xml:space="preserve"> </w:t>
+        <w:t xml:space="preserve">obrázku </w:t>
       </w:r>
       <w:r>
         <w:rPr>
@@ -725,10 +689,10 @@
       </w:pPr>
       <w:r>
         <w:object w:dxaOrig="9072" w:dyaOrig="2922">
-          <v:shape id="_x0000_i1029" type="#_x0000_t75" style="width:453.75pt;height:146.25pt" o:ole="">
+          <v:shape id="_x0000_i1028" type="#_x0000_t75" style="width:453.75pt;height:146.25pt" o:ole="">
             <v:imagedata r:id="rId12" o:title=""/>
           </v:shape>
-          <o:OLEObject Type="Embed" ProgID="Word.OpenDocumentText.12" ShapeID="_x0000_i1029" DrawAspect="Content" ObjectID="_1479640729" r:id="rId13"/>
+          <o:OLEObject Type="Embed" ProgID="Word.OpenDocumentText.12" ShapeID="_x0000_i1028" DrawAspect="Content" ObjectID="_1479923026" r:id="rId13"/>
         </w:object>
       </w:r>
     </w:p>
@@ -740,24 +704,14 @@
       <w:r>
         <w:t xml:space="preserve">Obrázek </w:t>
       </w:r>
-      <w:r>
-        <w:fldChar w:fldCharType="begin"/>
-      </w:r>
-      <w:r>
-        <w:instrText xml:space="preserve"> SEQ Obrázek \* ARABIC </w:instrText>
-      </w:r>
-      <w:r>
-        <w:fldChar w:fldCharType="separate"/>
-      </w:r>
-      <w:r>
-        <w:rPr>
-          <w:noProof/>
-        </w:rPr>
-        <w:t>4</w:t>
-      </w:r>
-      <w:r>
-        <w:fldChar w:fldCharType="end"/>
-      </w:r>
+      <w:fldSimple w:instr=" SEQ Obrázek \* ARABIC ">
+        <w:r>
+          <w:rPr>
+            <w:noProof/>
+          </w:rPr>
+          <w:t>4</w:t>
+        </w:r>
+      </w:fldSimple>
       <w:bookmarkEnd w:id="6"/>
       <w:r>
         <w:t xml:space="preserve"> zdroj, který vrátí sadu dat</w:t>
@@ -771,10 +725,10 @@
       </w:pPr>
       <w:r>
         <w:object w:dxaOrig="9406" w:dyaOrig="12755">
-          <v:shape id="_x0000_i1028" type="#_x0000_t75" style="width:470.25pt;height:637.5pt" o:ole="">
+          <v:shape id="_x0000_i1029" type="#_x0000_t75" style="width:470.25pt;height:637.5pt" o:ole="">
             <v:imagedata r:id="rId14" o:title=""/>
           </v:shape>
-          <o:OLEObject Type="Embed" ProgID="Word.OpenDocumentText.12" ShapeID="_x0000_i1028" DrawAspect="Content" ObjectID="_1479640730" r:id="rId15"/>
+          <o:OLEObject Type="Embed" ProgID="Word.OpenDocumentText.12" ShapeID="_x0000_i1029" DrawAspect="Content" ObjectID="_1479923027" r:id="rId15"/>
         </w:object>
       </w:r>
     </w:p>
@@ -786,24 +740,14 @@
       <w:r>
         <w:t xml:space="preserve">Obrázek </w:t>
       </w:r>
-      <w:r>
-        <w:fldChar w:fldCharType="begin"/>
-      </w:r>
-      <w:r>
-        <w:instrText xml:space="preserve"> SEQ Obrázek \* ARABIC </w:instrText>
-      </w:r>
-      <w:r>
-        <w:fldChar w:fldCharType="separate"/>
-      </w:r>
-      <w:r>
-        <w:rPr>
-          <w:noProof/>
-        </w:rPr>
-        <w:t>5</w:t>
-      </w:r>
-      <w:r>
-        <w:fldChar w:fldCharType="end"/>
-      </w:r>
+      <w:fldSimple w:instr=" SEQ Obrázek \* ARABIC ">
+        <w:r>
+          <w:rPr>
+            <w:noProof/>
+          </w:rPr>
+          <w:t>5</w:t>
+        </w:r>
+      </w:fldSimple>
       <w:r>
         <w:t xml:space="preserve"> Objekt k inspekci na serveru</w:t>
       </w:r>
@@ -854,7 +798,7 @@
           <v:shape id="_x0000_i1030" type="#_x0000_t75" style="width:453.75pt;height:170.25pt" o:ole="">
             <v:imagedata r:id="rId16" o:title=""/>
           </v:shape>
-          <o:OLEObject Type="Embed" ProgID="Word.OpenDocumentText.12" ShapeID="_x0000_i1030" DrawAspect="Content" ObjectID="_1479640731" r:id="rId17"/>
+          <o:OLEObject Type="Embed" ProgID="Word.OpenDocumentText.12" ShapeID="_x0000_i1030" DrawAspect="Content" ObjectID="_1479923028" r:id="rId17"/>
         </w:object>
       </w:r>
     </w:p>
@@ -866,24 +810,14 @@
       <w:r>
         <w:t xml:space="preserve">Obrázek </w:t>
       </w:r>
-      <w:r>
-        <w:fldChar w:fldCharType="begin"/>
-      </w:r>
-      <w:r>
-        <w:instrText xml:space="preserve"> SEQ Obrázek \* ARABIC </w:instrText>
-      </w:r>
-      <w:r>
-        <w:fldChar w:fldCharType="separate"/>
-      </w:r>
-      <w:r>
-        <w:rPr>
-          <w:noProof/>
-        </w:rPr>
-        <w:t>6</w:t>
-      </w:r>
-      <w:r>
-        <w:fldChar w:fldCharType="end"/>
-      </w:r>
+      <w:fldSimple w:instr=" SEQ Obrázek \* ARABIC ">
+        <w:r>
+          <w:rPr>
+            <w:noProof/>
+          </w:rPr>
+          <w:t>6</w:t>
+        </w:r>
+      </w:fldSimple>
       <w:bookmarkEnd w:id="10"/>
       <w:r>
         <w:t xml:space="preserve"> zdroj, který vrací instanci země</w:t>
@@ -911,6 +845,7 @@
       <w:r>
         <w:rPr>
           <w:noProof/>
+          <w:lang w:eastAsia="cs-CZ"/>
         </w:rPr>
         <mc:AlternateContent>
           <mc:Choice Requires="wps">
@@ -962,24 +897,14 @@
                             <w:r>
                               <w:t xml:space="preserve">Obrázek </w:t>
                             </w:r>
-                            <w:r>
-                              <w:fldChar w:fldCharType="begin"/>
-                            </w:r>
-                            <w:r>
-                              <w:instrText xml:space="preserve"> SEQ Obrázek \* ARABIC </w:instrText>
-                            </w:r>
-                            <w:r>
-                              <w:fldChar w:fldCharType="separate"/>
-                            </w:r>
-                            <w:r>
-                              <w:rPr>
-                                <w:noProof/>
-                              </w:rPr>
-                              <w:t>7</w:t>
-                            </w:r>
-                            <w:r>
-                              <w:fldChar w:fldCharType="end"/>
-                            </w:r>
+                            <w:fldSimple w:instr=" SEQ Obrázek \* ARABIC ">
+                              <w:r>
+                                <w:rPr>
+                                  <w:noProof/>
+                                </w:rPr>
+                                <w:t>7</w:t>
+                              </w:r>
+                            </w:fldSimple>
                             <w:bookmarkEnd w:id="11"/>
                             <w:r>
                               <w:t xml:space="preserve"> struktura projektu</w:t>
@@ -1005,7 +930,7 @@
               </wp:anchor>
             </w:drawing>
           </mc:Choice>
-          <mc:Fallback>
+          <mc:Fallback xmlns="">
             <w:pict>
               <v:shapetype id="_x0000_t202" coordsize="21600,21600" o:spt="202" path="m,l,21600r21600,l21600,xe">
                 <v:stroke joinstyle="miter"/>
@@ -1456,8 +1381,8 @@
         <w:t xml:space="preserve"> inicializujeme a to tak, že nastavíme identifikátor tabulky, předáme mu soubor se specifikací zdrojů a identifikátor zdroje, který chceme použít. První dvě řádky načítají soubor connection.xml. Soubor může být načten mnoha způsoby toto je pouze jeden z nich.</w:t>
       </w:r>
     </w:p>
-    <w:bookmarkStart w:id="13" w:name="_MON_1479568981"/>
-    <w:bookmarkEnd w:id="13"/>
+    <w:bookmarkStart w:id="12" w:name="_MON_1479568981"/>
+    <w:bookmarkEnd w:id="12"/>
     <w:p>
       <w:pPr>
         <w:keepNext/>
@@ -1467,7 +1392,7 @@
           <v:shape id="_x0000_i1031" type="#_x0000_t75" style="width:453.75pt;height:93.75pt" o:ole="">
             <v:imagedata r:id="rId19" o:title=""/>
           </v:shape>
-          <o:OLEObject Type="Embed" ProgID="Word.OpenDocumentText.12" ShapeID="_x0000_i1031" DrawAspect="Content" ObjectID="_1479640732" r:id="rId20"/>
+          <o:OLEObject Type="Embed" ProgID="Word.OpenDocumentText.12" ShapeID="_x0000_i1031" DrawAspect="Content" ObjectID="_1479923029" r:id="rId20"/>
         </w:object>
       </w:r>
     </w:p>
@@ -1475,18 +1400,57 @@
       <w:pPr>
         <w:pStyle w:val="Titulek"/>
       </w:pPr>
-      <w:bookmarkStart w:id="14" w:name="_Ref405828929"/>
+      <w:bookmarkStart w:id="13" w:name="_Ref405828929"/>
       <w:r>
         <w:t xml:space="preserve">Obrázek </w:t>
       </w:r>
+      <w:fldSimple w:instr=" SEQ Obrázek \* ARABIC ">
+        <w:r>
+          <w:rPr>
+            <w:noProof/>
+          </w:rPr>
+          <w:t>8</w:t>
+        </w:r>
+      </w:fldSimple>
+      <w:bookmarkEnd w:id="13"/>
+      <w:r>
+        <w:t xml:space="preserve"> vytvoření tabulky v </w:t>
+      </w:r>
+      <w:proofErr w:type="spellStart"/>
+      <w:r>
+        <w:t>AFSwinx</w:t>
+      </w:r>
+      <w:proofErr w:type="spellEnd"/>
+    </w:p>
+    <w:p/>
+    <w:p>
+      <w:pPr>
+        <w:rPr>
+          <w:lang w:val="en-US"/>
+        </w:rPr>
+      </w:pPr>
+      <w:r>
+        <w:t xml:space="preserve">K vytvoření tabulky či formuláře je potřeba specifikovat zdroje. V předchozím příkladu jsme provedli specifikaci na základě </w:t>
+      </w:r>
+      <w:proofErr w:type="spellStart"/>
+      <w:r>
+        <w:t>xml</w:t>
+      </w:r>
+      <w:proofErr w:type="spellEnd"/>
+      <w:r>
+        <w:t xml:space="preserve">. Na </w:t>
+      </w:r>
       <w:r>
         <w:fldChar w:fldCharType="begin"/>
       </w:r>
       <w:r>
-        <w:instrText xml:space="preserve"> SEQ Obrázek \* ARABIC </w:instrText>
+        <w:instrText xml:space="preserve"> REF _Ref405829248 \h </w:instrText>
       </w:r>
       <w:r>
         <w:fldChar w:fldCharType="separate"/>
+      </w:r>
+      <w:r>
+        <w:t xml:space="preserve">Obrázek </w:t>
       </w:r>
       <w:r>
         <w:rPr>
@@ -1497,55 +1461,6 @@
       <w:r>
         <w:fldChar w:fldCharType="end"/>
       </w:r>
-      <w:bookmarkEnd w:id="14"/>
-      <w:r>
-        <w:t xml:space="preserve"> vytvoření tabulky v </w:t>
-      </w:r>
-      <w:proofErr w:type="spellStart"/>
-      <w:r>
-        <w:t>AFSwinx</w:t>
-      </w:r>
-      <w:proofErr w:type="spellEnd"/>
-    </w:p>
-    <w:p/>
-    <w:p>
-      <w:pPr>
-        <w:rPr>
-          <w:lang w:val="en-US"/>
-        </w:rPr>
-      </w:pPr>
-      <w:r>
-        <w:t xml:space="preserve">K vytvoření tabulky či formuláře je potřeba specifikovat zdroje. V předchozím příkladu jsme provedli specifikaci na základě </w:t>
-      </w:r>
-      <w:proofErr w:type="spellStart"/>
-      <w:r>
-        <w:t>xml</w:t>
-      </w:r>
-      <w:proofErr w:type="spellEnd"/>
-      <w:r>
-        <w:t xml:space="preserve">. Na </w:t>
-      </w:r>
-      <w:r>
-        <w:fldChar w:fldCharType="begin"/>
-      </w:r>
-      <w:r>
-        <w:instrText xml:space="preserve"> REF _Ref405829248 \h </w:instrText>
-      </w:r>
-      <w:r>
-        <w:fldChar w:fldCharType="separate"/>
-      </w:r>
-      <w:r>
-        <w:t xml:space="preserve">Obrázek </w:t>
-      </w:r>
-      <w:r>
-        <w:rPr>
-          <w:noProof/>
-        </w:rPr>
-        <w:t>8</w:t>
-      </w:r>
-      <w:r>
-        <w:fldChar w:fldCharType="end"/>
-      </w:r>
       <w:r>
         <w:t xml:space="preserve"> je definice zdrojů. V kořenovém elementu </w:t>
       </w:r>
@@ -1603,11 +1518,7 @@
         <w:fldChar w:fldCharType="end"/>
       </w:r>
       <w:r>
-        <w:t xml:space="preserve"> . Element data specifikuje konkrétní </w:t>
-      </w:r>
-      <w:r>
-        <w:lastRenderedPageBreak/>
-        <w:t xml:space="preserve">data z </w:t>
+        <w:t xml:space="preserve"> . Element data specifikuje konkrétní data z </w:t>
       </w:r>
       <w:r>
         <w:fldChar w:fldCharType="begin"/>
@@ -1636,7 +1547,11 @@
         <w:fldChar w:fldCharType="end"/>
       </w:r>
       <w:r>
-        <w:t xml:space="preserve"> a element post specifikuje zdroj, na který budou data odeslána. Kromě textového zápisu lze využít i </w:t>
+        <w:t xml:space="preserve"> a element post specifikuje zdroj, na který budou data odeslána. Kromě </w:t>
+      </w:r>
+      <w:r>
+        <w:lastRenderedPageBreak/>
+        <w:t xml:space="preserve">textového zápisu lze využít i </w:t>
       </w:r>
       <w:proofErr w:type="spellStart"/>
       <w:r>
@@ -1668,6 +1583,82 @@
         </w:rPr>
         <w:t>id}.</w:t>
       </w:r>
+      <w:r>
+        <w:rPr>
+          <w:lang w:val="en-US"/>
+        </w:rPr>
+        <w:t xml:space="preserve"> </w:t>
+      </w:r>
+      <w:r>
+        <w:t xml:space="preserve">Zdroje zobrazené na </w:t>
+      </w:r>
+      <w:r>
+        <w:t xml:space="preserve">obrázku 9 získávají data </w:t>
+      </w:r>
+      <w:r>
+        <w:t xml:space="preserve">o </w:t>
+      </w:r>
+      <w:r>
+        <w:t>metamodel</w:t>
+      </w:r>
+      <w:r>
+        <w:t>u</w:t>
+      </w:r>
+      <w:r>
+        <w:t xml:space="preserve"> z nezabezpečeného</w:t>
+      </w:r>
+      <w:r>
+        <w:t xml:space="preserve"> zdroje na adrese </w:t>
+      </w:r>
+      <w:hyperlink r:id="rId21" w:history="1">
+        <w:r>
+          <w:rPr>
+            <w:rStyle w:val="Hypertextovodkaz"/>
+          </w:rPr>
+          <w:t>http://localhost:8080/AFServer/rest/country</w:t>
+        </w:r>
+      </w:hyperlink>
+      <w:r>
+        <w:t xml:space="preserve"> ve formátu </w:t>
+      </w:r>
+      <w:proofErr w:type="spellStart"/>
+      <w:r>
+        <w:t>Json</w:t>
+      </w:r>
+      <w:proofErr w:type="spellEnd"/>
+      <w:r>
+        <w:t xml:space="preserve">. Data pro metamodel jsou na adrese </w:t>
+      </w:r>
+      <w:hyperlink r:id="rId22" w:history="1">
+        <w:r>
+          <w:rPr>
+            <w:rStyle w:val="Hypertextovodkaz"/>
+          </w:rPr>
+          <w:t>http://localhost:8080/AFServer/rest/country/list</w:t>
+        </w:r>
+      </w:hyperlink>
+      <w:r>
+        <w:t xml:space="preserve"> a data budou zpětně zaslána na adresu </w:t>
+      </w:r>
+      <w:hyperlink r:id="rId23" w:history="1">
+        <w:r>
+          <w:rPr>
+            <w:rStyle w:val="Hypertextovodkaz"/>
+          </w:rPr>
+          <w:t>http://localhost:8080/AFServer/rest/country</w:t>
+        </w:r>
+      </w:hyperlink>
+      <w:r>
+        <w:t xml:space="preserve"> metodou post</w:t>
+      </w:r>
+      <w:bookmarkStart w:id="14" w:name="_GoBack"/>
+      <w:bookmarkEnd w:id="14"/>
+      <w:r>
+        <w:rPr>
+          <w:lang w:val="en-US"/>
+        </w:rPr>
+        <w:t xml:space="preserve"> </w:t>
+      </w:r>
     </w:p>
     <w:bookmarkStart w:id="15" w:name="_MON_1479570981"/>
     <w:bookmarkEnd w:id="15"/>
@@ -1678,9 +1669,9 @@
       <w:r>
         <w:object w:dxaOrig="9072" w:dyaOrig="6792">
           <v:shape id="_x0000_i1032" type="#_x0000_t75" style="width:453.75pt;height:339.75pt" o:ole="">
-            <v:imagedata r:id="rId21" o:title=""/>
+            <v:imagedata r:id="rId24" o:title=""/>
           </v:shape>
-          <o:OLEObject Type="Embed" ProgID="Word.OpenDocumentText.12" ShapeID="_x0000_i1032" DrawAspect="Content" ObjectID="_1479640733" r:id="rId22"/>
+          <o:OLEObject Type="Embed" ProgID="Word.OpenDocumentText.12" ShapeID="_x0000_i1032" DrawAspect="Content" ObjectID="_1479923030" r:id="rId25"/>
         </w:object>
       </w:r>
     </w:p>
@@ -1692,24 +1683,14 @@
       <w:r>
         <w:t xml:space="preserve">Obrázek </w:t>
       </w:r>
-      <w:r>
-        <w:fldChar w:fldCharType="begin"/>
-      </w:r>
-      <w:r>
-        <w:instrText xml:space="preserve"> SEQ Obrázek \* ARABIC </w:instrText>
-      </w:r>
-      <w:r>
-        <w:fldChar w:fldCharType="separate"/>
-      </w:r>
-      <w:r>
-        <w:rPr>
-          <w:noProof/>
-        </w:rPr>
-        <w:t>9</w:t>
-      </w:r>
-      <w:r>
-        <w:fldChar w:fldCharType="end"/>
-      </w:r>
+      <w:fldSimple w:instr=" SEQ Obrázek \* ARABIC ">
+        <w:r>
+          <w:rPr>
+            <w:noProof/>
+          </w:rPr>
+          <w:t>9</w:t>
+        </w:r>
+      </w:fldSimple>
       <w:bookmarkEnd w:id="16"/>
       <w:r>
         <w:t xml:space="preserve"> definice zdrojů</w:t>
@@ -1739,10 +1720,7 @@
         <w:t>Komponenty</w:t>
       </w:r>
     </w:p>
-    <w:p>
-      <w:bookmarkStart w:id="17" w:name="_GoBack"/>
-      <w:bookmarkEnd w:id="17"/>
-    </w:p>
+    <w:p/>
     <w:sectPr>
       <w:pgSz w:w="11906" w:h="16838"/>
       <w:pgMar w:top="1417" w:right="1417" w:bottom="1417" w:left="1417" w:header="708" w:footer="708" w:gutter="0"/>
@@ -2955,6 +2933,17 @@
       <w:szCs w:val="16"/>
     </w:rPr>
   </w:style>
+  <w:style w:type="character" w:styleId="Hypertextovodkaz">
+    <w:name w:val="Hyperlink"/>
+    <w:basedOn w:val="Standardnpsmoodstavce"/>
+    <w:uiPriority w:val="99"/>
+    <w:unhideWhenUsed/>
+    <w:rsid w:val="00C16B87"/>
+    <w:rPr>
+      <w:color w:val="0000FF" w:themeColor="hyperlink"/>
+      <w:u w:val="single"/>
+    </w:rPr>
+  </w:style>
 </w:styles>
 </file>
 
@@ -3375,6 +3364,17 @@
       <w:szCs w:val="16"/>
     </w:rPr>
   </w:style>
+  <w:style w:type="character" w:styleId="Hypertextovodkaz">
+    <w:name w:val="Hyperlink"/>
+    <w:basedOn w:val="Standardnpsmoodstavce"/>
+    <w:uiPriority w:val="99"/>
+    <w:unhideWhenUsed/>
+    <w:rsid w:val="00C16B87"/>
+    <w:rPr>
+      <w:color w:val="0000FF" w:themeColor="hyperlink"/>
+      <w:u w:val="single"/>
+    </w:rPr>
+  </w:style>
 </w:styles>
 </file>
 

</xml_diff>